<commit_message>
push before the acceptance changes
</commit_message>
<xml_diff>
--- a/doc/revision2/Author-Response-to-Reviewers-JUNKER_ECY22-1350.docx
+++ b/doc/revision2/Author-Response-to-Reviewers-JUNKER_ECY22-1350.docx
@@ -725,6 +725,14 @@
       <w:r>
         <w:t>is a difficult task and further that the selection is likely not unidirectional.</w:t>
       </w:r>
+      <w:r>
+        <w:t xml:space="preserve"> We address some of these issues in </w:t>
+      </w:r>
+      <w:r>
+        <w:t>an additional paragraph (lines 449-467).</w:t>
+      </w:r>
+      <w:bookmarkStart w:id="0" w:name="_GoBack"/>
+      <w:bookmarkEnd w:id="0"/>
     </w:p>
     <w:p>
       <w:pPr>
@@ -1401,10 +1409,7 @@
         <w:pStyle w:val="Response"/>
       </w:pPr>
       <w:r>
-        <w:t>“</w:t>
-      </w:r>
-      <w:r>
-        <w:t xml:space="preserve">The ecological and evolutionary effects of warming are likely mediated by their interaction with food resource availability and dynamics (Cross et al. 2015, McMeans et al. 2015). In high-latitude ecosystems where light plays a dominant role in driving resource dynamics, consumer energy demands may be affected by resources more than by temperature </w:t>
+        <w:t xml:space="preserve">“The ecological and evolutionary effects of warming are likely mediated by their interaction with food resource availability and dynamics (Cross et al. 2015, McMeans et al. 2015). In high-latitude ecosystems where light plays a dominant role in driving resource dynamics, consumer energy demands may be affected by resources more than by temperature </w:t>
       </w:r>
       <w:r>
         <w:rPr>
@@ -1871,12 +1876,7 @@
         <w:pStyle w:val="Response"/>
       </w:pPr>
       <w:r>
-        <w:t>This text was removed</w:t>
-      </w:r>
-      <w:bookmarkStart w:id="0" w:name="_GoBack"/>
-      <w:bookmarkEnd w:id="0"/>
-      <w:r>
-        <w:t xml:space="preserve"> in response to other comments.</w:t>
+        <w:t>This text was removed in response to other comments.</w:t>
       </w:r>
     </w:p>
     <w:p>

</xml_diff>